<commit_message>
reformat .rmds for proper caption rendering
</commit_message>
<xml_diff>
--- a/action_reports/Acadian redfish/indicator-bookdown.docx
+++ b/action_reports/Acadian redfish/indicator-bookdown.docx
@@ -53,7 +53,7 @@
         <w:pStyle w:val="Date"/>
       </w:pPr>
       <w:r>
-        <w:t xml:space="preserve">16</w:t>
+        <w:t xml:space="preserve">17</w:t>
       </w:r>
       <w:r>
         <w:t xml:space="preserve"> </w:t>
@@ -766,9 +766,11 @@
       <w:r>
         <w:t xml:space="preserve">Separate geom_gls() functions were fit for fall and spring measurements; trend lines are only shown when the trend was statistically significant, so some plots may have fewer than two trend lines. Fall has solid trend lines, and spring has dashed trend lines. Please note, sometimes the survey observed a small number of fish outside of the defined stock area.</w:t>
       </w:r>
-      <w:r>
-        <w:t xml:space="preserve"> </w:t>
-      </w:r>
+    </w:p>
+    <w:p>
+      <w:pPr>
+        <w:pStyle w:val="CaptionedFigure"/>
+      </w:pPr>
       <w:r>
         <w:drawing>
           <wp:inline>
@@ -814,6 +816,14 @@
     </w:p>
     <w:p>
       <w:pPr>
+        <w:pStyle w:val="ImageCaption"/>
+      </w:pPr>
+      <w:r>
+        <w:t xml:space="preserve">Figure 2.4: Acadian redfish surface salinity</w:t>
+      </w:r>
+    </w:p>
+    <w:p>
+      <w:pPr>
         <w:pStyle w:val="CaptionedFigure"/>
       </w:pPr>
       <w:r>
@@ -902,14 +912,6 @@
         <w:pStyle w:val="FirstParagraph"/>
       </w:pPr>
       <w:r>
-        <w:t xml:space="preserve">Ricky Tabandera</w:t>
-      </w:r>
-    </w:p>
-    <w:p>
-      <w:pPr>
-        <w:pStyle w:val="BodyText"/>
-      </w:pPr>
-      <w:r>
         <w:t xml:space="preserve">The range of depths that a species occupies is linked to many other habitat characteristics such as benthic structure, food availability, or temperature. Thus, observed depth can signal changes in habitat suitability. Changes in this metric can indicate the required resources are changing their distribution on the landscape. Seasonal differences in occurrence can also help identify essential habitat and the timing of migration to acquire seasonal resources</w:t>
       </w:r>
     </w:p>
@@ -1139,7 +1141,7 @@
     </w:p>
     <w:p>
       <w:pPr>
-        <w:pStyle w:val="FirstParagraph"/>
+        <w:pStyle w:val="CaptionedFigure"/>
       </w:pPr>
       <w:r>
         <w:drawing>
@@ -1183,12 +1185,25 @@
           </wp:inline>
         </w:drawing>
       </w:r>
+    </w:p>
+    <w:p>
+      <w:pPr>
+        <w:pStyle w:val="ImageCaption"/>
+      </w:pPr>
+      <w:r>
+        <w:t xml:space="preserve">Figure 3.1: Acadian redfish length frequency distribution</w:t>
+      </w:r>
+    </w:p>
+    <w:p>
+      <w:pPr>
+        <w:pStyle w:val="CaptionedFigure"/>
+      </w:pPr>
       <w:r>
         <w:drawing>
           <wp:inline>
             <wp:extent cx="5334000" cy="2667000"/>
             <wp:effectExtent b="0" l="0" r="0" t="0"/>
-            <wp:docPr descr="(#fig:length-freq-2)Acadian redfish length frequency distribution" title="" id="1" name="Picture"/>
+            <wp:docPr descr="Figure 3.2: Acadian redfish length frequency distribution" title="" id="1" name="Picture"/>
             <a:graphic>
               <a:graphicData uri="http://schemas.openxmlformats.org/drawingml/2006/picture">
                 <pic:pic>
@@ -1225,12 +1240,25 @@
           </wp:inline>
         </w:drawing>
       </w:r>
+    </w:p>
+    <w:p>
+      <w:pPr>
+        <w:pStyle w:val="ImageCaption"/>
+      </w:pPr>
+      <w:r>
+        <w:t xml:space="preserve">Figure 3.2: Acadian redfish length frequency distribution</w:t>
+      </w:r>
+    </w:p>
+    <w:p>
+      <w:pPr>
+        <w:pStyle w:val="CaptionedFigure"/>
+      </w:pPr>
       <w:r>
         <w:drawing>
           <wp:inline>
             <wp:extent cx="5334000" cy="2667000"/>
             <wp:effectExtent b="0" l="0" r="0" t="0"/>
-            <wp:docPr descr="(#fig:length-freq-3)Acadian redfish length frequency distribution" title="" id="1" name="Picture"/>
+            <wp:docPr descr="Figure 3.3: Acadian redfish length frequency distribution" title="" id="1" name="Picture"/>
             <a:graphic>
               <a:graphicData uri="http://schemas.openxmlformats.org/drawingml/2006/picture">
                 <pic:pic>
@@ -1267,12 +1295,25 @@
           </wp:inline>
         </w:drawing>
       </w:r>
+    </w:p>
+    <w:p>
+      <w:pPr>
+        <w:pStyle w:val="ImageCaption"/>
+      </w:pPr>
+      <w:r>
+        <w:t xml:space="preserve">Figure 3.3: Acadian redfish length frequency distribution</w:t>
+      </w:r>
+    </w:p>
+    <w:p>
+      <w:pPr>
+        <w:pStyle w:val="CaptionedFigure"/>
+      </w:pPr>
       <w:r>
         <w:drawing>
           <wp:inline>
             <wp:extent cx="5334000" cy="2667000"/>
             <wp:effectExtent b="0" l="0" r="0" t="0"/>
-            <wp:docPr descr="(#fig:length-freq-4)Acadian redfish length frequency distribution" title="" id="1" name="Picture"/>
+            <wp:docPr descr="Figure 3.4: Acadian redfish length frequency distribution" title="" id="1" name="Picture"/>
             <a:graphic>
               <a:graphicData uri="http://schemas.openxmlformats.org/drawingml/2006/picture">
                 <pic:pic>
@@ -1312,6 +1353,14 @@
     </w:p>
     <w:p>
       <w:pPr>
+        <w:pStyle w:val="ImageCaption"/>
+      </w:pPr>
+      <w:r>
+        <w:t xml:space="preserve">Figure 3.4: Acadian redfish length frequency distribution</w:t>
+      </w:r>
+    </w:p>
+    <w:p>
+      <w:pPr>
         <w:pStyle w:val="Heading4"/>
       </w:pPr>
       <w:bookmarkStart w:id="64" w:name="summary-statistics"/>
@@ -1345,7 +1394,7 @@
     </w:p>
     <w:p>
       <w:pPr>
-        <w:pStyle w:val="BodyText"/>
+        <w:pStyle w:val="CaptionedFigure"/>
       </w:pPr>
       <w:r>
         <w:drawing>
@@ -1389,12 +1438,25 @@
           </wp:inline>
         </w:drawing>
       </w:r>
+    </w:p>
+    <w:p>
+      <w:pPr>
+        <w:pStyle w:val="ImageCaption"/>
+      </w:pPr>
+      <w:r>
+        <w:t xml:space="preserve">Figure 3.5: Acadian redfish length</w:t>
+      </w:r>
+    </w:p>
+    <w:p>
+      <w:pPr>
+        <w:pStyle w:val="CaptionedFigure"/>
+      </w:pPr>
       <w:r>
         <w:drawing>
           <wp:inline>
             <wp:extent cx="5334000" cy="2667000"/>
             <wp:effectExtent b="0" l="0" r="0" t="0"/>
-            <wp:docPr descr="(#fig:length-2)Acadian redfish length" title="" id="1" name="Picture"/>
+            <wp:docPr descr="Figure 3.6: Acadian redfish length" title="" id="1" name="Picture"/>
             <a:graphic>
               <a:graphicData uri="http://schemas.openxmlformats.org/drawingml/2006/picture">
                 <pic:pic>
@@ -1431,12 +1493,25 @@
           </wp:inline>
         </w:drawing>
       </w:r>
+    </w:p>
+    <w:p>
+      <w:pPr>
+        <w:pStyle w:val="ImageCaption"/>
+      </w:pPr>
+      <w:r>
+        <w:t xml:space="preserve">Figure 3.6: Acadian redfish length</w:t>
+      </w:r>
+    </w:p>
+    <w:p>
+      <w:pPr>
+        <w:pStyle w:val="CaptionedFigure"/>
+      </w:pPr>
       <w:r>
         <w:drawing>
           <wp:inline>
             <wp:extent cx="5334000" cy="2667000"/>
             <wp:effectExtent b="0" l="0" r="0" t="0"/>
-            <wp:docPr descr="(#fig:length-3)Acadian redfish length" title="" id="1" name="Picture"/>
+            <wp:docPr descr="Figure 3.7: Acadian redfish length" title="" id="1" name="Picture"/>
             <a:graphic>
               <a:graphicData uri="http://schemas.openxmlformats.org/drawingml/2006/picture">
                 <pic:pic>
@@ -1473,12 +1548,25 @@
           </wp:inline>
         </w:drawing>
       </w:r>
+    </w:p>
+    <w:p>
+      <w:pPr>
+        <w:pStyle w:val="ImageCaption"/>
+      </w:pPr>
+      <w:r>
+        <w:t xml:space="preserve">Figure 3.7: Acadian redfish length</w:t>
+      </w:r>
+    </w:p>
+    <w:p>
+      <w:pPr>
+        <w:pStyle w:val="CaptionedFigure"/>
+      </w:pPr>
       <w:r>
         <w:drawing>
           <wp:inline>
             <wp:extent cx="5334000" cy="2667000"/>
             <wp:effectExtent b="0" l="0" r="0" t="0"/>
-            <wp:docPr descr="(#fig:length-4)Acadian redfish length" title="" id="1" name="Picture"/>
+            <wp:docPr descr="Figure 3.8: Acadian redfish length" title="" id="1" name="Picture"/>
             <a:graphic>
               <a:graphicData uri="http://schemas.openxmlformats.org/drawingml/2006/picture">
                 <pic:pic>
@@ -1514,6 +1602,14 @@
             </a:graphic>
           </wp:inline>
         </w:drawing>
+      </w:r>
+    </w:p>
+    <w:p>
+      <w:pPr>
+        <w:pStyle w:val="ImageCaption"/>
+      </w:pPr>
+      <w:r>
+        <w:t xml:space="preserve">Figure 3.8: Acadian redfish length</w:t>
       </w:r>
     </w:p>
     <w:p>
@@ -2427,14 +2523,6 @@
     </w:p>
     <w:p>
       <w:pPr>
-        <w:pStyle w:val="FirstParagraph"/>
-      </w:pPr>
-      <w:r>
-        <w:t xml:space="preserve">Ricky Tabandera</w:t>
-      </w:r>
-    </w:p>
-    <w:p>
-      <w:pPr>
         <w:pStyle w:val="Heading3"/>
       </w:pPr>
       <w:bookmarkStart w:id="79" w:name="length-at-age-growth-curve"/>
@@ -2590,14 +2678,6 @@
     </w:p>
     <w:p>
       <w:pPr>
-        <w:pStyle w:val="FirstParagraph"/>
-      </w:pPr>
-      <w:r>
-        <w:t xml:space="preserve">Ricky Tabandera</w:t>
-      </w:r>
-    </w:p>
-    <w:p>
-      <w:pPr>
         <w:pStyle w:val="Heading3"/>
       </w:pPr>
       <w:bookmarkStart w:id="82" w:name="size-at-first-maturity"/>
@@ -3519,9 +3599,11 @@
       <w:r>
         <w:t xml:space="preserve">Please note, no trend lines were fit, points are jittered to reduce overlap, and sometimes the survey observed a small number of fish outside of the defined stock area.</w:t>
       </w:r>
-      <w:r>
-        <w:t xml:space="preserve"> </w:t>
-      </w:r>
+    </w:p>
+    <w:p>
+      <w:pPr>
+        <w:pStyle w:val="CaptionedFigure"/>
+      </w:pPr>
       <w:r>
         <w:drawing>
           <wp:inline>
@@ -3567,6 +3649,14 @@
     </w:p>
     <w:p>
       <w:pPr>
+        <w:pStyle w:val="ImageCaption"/>
+      </w:pPr>
+      <w:r>
+        <w:t xml:space="preserve">Figure 3.15: Acadian redfish length vs weight</w:t>
+      </w:r>
+    </w:p>
+    <w:p>
+      <w:pPr>
         <w:pStyle w:val="Heading4"/>
       </w:pPr>
       <w:bookmarkStart w:id="94" w:name="condition-factor-weight-volume"/>
@@ -3582,9 +3672,11 @@
       <w:r>
         <w:t xml:space="preserve">If there were more than 30 years of data, a geom_gls() regression was fit. In order to fit the geom_gls() regression, we calculated the mean condition factor for each year and plotted the geom_gls() through those points. Please note, points are jittered to reduce overlap, and sometimes the survey observed a small number of fish outside of the defined stock area.</w:t>
       </w:r>
-      <w:r>
-        <w:t xml:space="preserve"> </w:t>
-      </w:r>
+    </w:p>
+    <w:p>
+      <w:pPr>
+        <w:pStyle w:val="CaptionedFigure"/>
+      </w:pPr>
       <w:r>
         <w:drawing>
           <wp:inline>
@@ -3630,6 +3722,14 @@
     </w:p>
     <w:p>
       <w:pPr>
+        <w:pStyle w:val="ImageCaption"/>
+      </w:pPr>
+      <w:r>
+        <w:t xml:space="preserve">Figure 3.16: Acadian redfish weight-volume condition</w:t>
+      </w:r>
+    </w:p>
+    <w:p>
+      <w:pPr>
         <w:pStyle w:val="Heading4"/>
       </w:pPr>
       <w:bookmarkStart w:id="96" w:name="condition-factor-relative-weight"/>
@@ -3645,9 +3745,11 @@
       <w:r>
         <w:t xml:space="preserve">Please note, this data is aggregated by Ecological Protection Unit (EPU), which may differ slightly from the stock assessment regions.</w:t>
       </w:r>
-      <w:r>
-        <w:t xml:space="preserve"> </w:t>
-      </w:r>
+    </w:p>
+    <w:p>
+      <w:pPr>
+        <w:pStyle w:val="CaptionedFigure"/>
+      </w:pPr>
       <w:r>
         <w:drawing>
           <wp:inline>
@@ -3693,6 +3795,14 @@
     </w:p>
     <w:p>
       <w:pPr>
+        <w:pStyle w:val="ImageCaption"/>
+      </w:pPr>
+      <w:r>
+        <w:t xml:space="preserve">Figure 3.17: Acadian redfish relative weight</w:t>
+      </w:r>
+    </w:p>
+    <w:p>
+      <w:pPr>
         <w:pStyle w:val="Heading3"/>
       </w:pPr>
       <w:bookmarkStart w:id="98" w:name="data-3"/>
@@ -4232,9 +4342,11 @@
       <w:r>
         <w:t xml:space="preserve">Please note, these estimates are not parsed by region or season. Swept area estimates are based on spring and fall surveys only. The shaded gray region indicates +/- two standard errors.</w:t>
       </w:r>
-      <w:r>
-        <w:t xml:space="preserve"> </w:t>
-      </w:r>
+    </w:p>
+    <w:p>
+      <w:pPr>
+        <w:pStyle w:val="CaptionedFigure"/>
+      </w:pPr>
       <w:r>
         <w:drawing>
           <wp:inline>
@@ -4280,6 +4392,14 @@
     </w:p>
     <w:p>
       <w:pPr>
+        <w:pStyle w:val="ImageCaption"/>
+      </w:pPr>
+      <w:r>
+        <w:t xml:space="preserve">Figure 4.5: Acadian redfish swept area estimate from survey abundance</w:t>
+      </w:r>
+    </w:p>
+    <w:p>
+      <w:pPr>
         <w:pStyle w:val="Heading4"/>
       </w:pPr>
       <w:bookmarkStart w:id="120" w:name="assessment-abundance"/>
@@ -4784,9 +4904,11 @@
       <w:r>
         <w:t xml:space="preserve">Please note, these estimates are not parsed by region or season. Swept area estimates are based on spring and fall surveys only. The shaded gray region indicates +/- two standard errors.</w:t>
       </w:r>
-      <w:r>
-        <w:t xml:space="preserve"> </w:t>
-      </w:r>
+    </w:p>
+    <w:p>
+      <w:pPr>
+        <w:pStyle w:val="CaptionedFigure"/>
+      </w:pPr>
       <w:r>
         <w:drawing>
           <wp:inline>
@@ -4832,6 +4954,14 @@
     </w:p>
     <w:p>
       <w:pPr>
+        <w:pStyle w:val="ImageCaption"/>
+      </w:pPr>
+      <w:r>
+        <w:t xml:space="preserve">Figure 4.10: Acadian redfish swept area estimate from survey biomass</w:t>
+      </w:r>
+    </w:p>
+    <w:p>
+      <w:pPr>
         <w:pStyle w:val="Heading4"/>
       </w:pPr>
       <w:bookmarkStart w:id="143" w:name="assessment-biomass"/>
@@ -5817,14 +5947,6 @@
         <w:pStyle w:val="FirstParagraph"/>
       </w:pPr>
       <w:r>
-        <w:t xml:space="preserve">Ricky Tabandera</w:t>
-      </w:r>
-    </w:p>
-    <w:p>
-      <w:pPr>
-        <w:pStyle w:val="BodyText"/>
-      </w:pPr>
-      <w:r>
         <w:t xml:space="preserve">Diversity in age measurements of a stock is a useful indicator of several factors relating to fishing pressure and recruitment. A decrease in diversity can be due to either truncation, the lack of older or younger ages. Diversity changes as a function of an increase of a single/few ages relative to the usual stock age structure or as more ages become less represented. Diagnostic plots of age are constructed below using fisheries independent data from</w:t>
       </w:r>
       <w:r>
@@ -6018,7 +6140,7 @@
     </w:p>
     <w:p>
       <w:pPr>
-        <w:pStyle w:val="FirstParagraph"/>
+        <w:pStyle w:val="CaptionedFigure"/>
       </w:pPr>
       <w:r>
         <w:drawing>
@@ -6062,12 +6184,25 @@
           </wp:inline>
         </w:drawing>
       </w:r>
+    </w:p>
+    <w:p>
+      <w:pPr>
+        <w:pStyle w:val="ImageCaption"/>
+      </w:pPr>
+      <w:r>
+        <w:t xml:space="preserve">Figure 4.25: Acadian redfish climate vulnerability</w:t>
+      </w:r>
+    </w:p>
+    <w:p>
+      <w:pPr>
+        <w:pStyle w:val="CaptionedFigure"/>
+      </w:pPr>
       <w:r>
         <w:drawing>
           <wp:inline>
             <wp:extent cx="5334000" cy="6667500"/>
             <wp:effectExtent b="0" l="0" r="0" t="0"/>
-            <wp:docPr descr="(#fig:climate-vul-2)Acadian redfish climate vulnerability" title="" id="1" name="Picture"/>
+            <wp:docPr descr="Figure 4.26: Acadian redfish climate vulnerability" title="" id="1" name="Picture"/>
             <a:graphic>
               <a:graphicData uri="http://schemas.openxmlformats.org/drawingml/2006/picture">
                 <pic:pic>
@@ -6103,6 +6238,14 @@
             </a:graphic>
           </wp:inline>
         </w:drawing>
+      </w:r>
+    </w:p>
+    <w:p>
+      <w:pPr>
+        <w:pStyle w:val="ImageCaption"/>
+      </w:pPr>
+      <w:r>
+        <w:t xml:space="preserve">Figure 4.26: Acadian redfish climate vulnerability</w:t>
       </w:r>
     </w:p>
     <w:p>
@@ -7901,7 +8044,7 @@
       <w:r>
         <w:drawing>
           <wp:inline>
-            <wp:extent cx="5334000" cy="2667000"/>
+            <wp:extent cx="5334000" cy="6667500"/>
             <wp:effectExtent b="0" l="0" r="0" t="0"/>
             <wp:docPr descr="Figure 7.1: Acadian redfish comprehensive risk assessment" title="" id="1" name="Picture"/>
             <a:graphic>
@@ -7922,7 +8065,7 @@
                   <pic:spPr bwMode="auto">
                     <a:xfrm>
                       <a:off x="0" y="0"/>
-                      <a:ext cx="5334000" cy="2667000"/>
+                      <a:ext cx="5334000" cy="6667500"/>
                     </a:xfrm>
                     <a:prstGeom prst="rect">
                       <a:avLst/>
@@ -7966,7 +8109,7 @@
       <w:r>
         <w:drawing>
           <wp:inline>
-            <wp:extent cx="5334000" cy="2667000"/>
+            <wp:extent cx="5334000" cy="6667500"/>
             <wp:effectExtent b="0" l="0" r="0" t="0"/>
             <wp:docPr descr="Figure 7.2: Acadian redfish normalized rank of magnitude of change compared to historical value by year" title="" id="1" name="Picture"/>
             <a:graphic>
@@ -7987,7 +8130,7 @@
                   <pic:spPr bwMode="auto">
                     <a:xfrm>
                       <a:off x="0" y="0"/>
-                      <a:ext cx="5334000" cy="2667000"/>
+                      <a:ext cx="5334000" cy="6667500"/>
                     </a:xfrm>
                     <a:prstGeom prst="rect">
                       <a:avLst/>
@@ -8031,7 +8174,7 @@
       <w:r>
         <w:drawing>
           <wp:inline>
-            <wp:extent cx="5334000" cy="2667000"/>
+            <wp:extent cx="5334000" cy="6667500"/>
             <wp:effectExtent b="0" l="0" r="0" t="0"/>
             <wp:docPr descr="Figure 7.3: Acadian redfish normalized rank of value in each year" title="" id="1" name="Picture"/>
             <a:graphic>
@@ -8052,7 +8195,7 @@
                   <pic:spPr bwMode="auto">
                     <a:xfrm>
                       <a:off x="0" y="0"/>
-                      <a:ext cx="5334000" cy="2667000"/>
+                      <a:ext cx="5334000" cy="6667500"/>
                     </a:xfrm>
                     <a:prstGeom prst="rect">
                       <a:avLst/>
@@ -8104,7 +8247,7 @@
       <w:r>
         <w:drawing>
           <wp:inline>
-            <wp:extent cx="5334000" cy="2667000"/>
+            <wp:extent cx="5334000" cy="6667500"/>
             <wp:effectExtent b="0" l="0" r="0" t="0"/>
             <wp:docPr descr="Figure 7.4: Acadian redfish within-stock risk over time" title="" id="1" name="Picture"/>
             <a:graphic>
@@ -8125,7 +8268,7 @@
                   <pic:spPr bwMode="auto">
                     <a:xfrm>
                       <a:off x="0" y="0"/>
-                      <a:ext cx="5334000" cy="2667000"/>
+                      <a:ext cx="5334000" cy="6667500"/>
                     </a:xfrm>
                     <a:prstGeom prst="rect">
                       <a:avLst/>

</xml_diff>